<commit_message>
Added symbol translator that converts symbols to output-format-specific versions (e.g. LaTeX, HTML).
</commit_message>
<xml_diff>
--- a/docs/WordOutput.docx
+++ b/docs/WordOutput.docx
@@ -78,6 +78,12 @@
           <w:right w:w="0" w:type="dxa"/>
         </w:tblCellMar>
         <w:tblLook w:val="04A0" w:firstRow="1" w:lastRow="0" w:firstColumn="1" w:lastColumn="0" w:noHBand="0" w:noVBand="1"/>
+        <w:tblCellMar>
+          <w:left w:w="0" w:type="dxa"/>
+          <w:right w:w="0" w:type="dxa"/>
+          <w:top w:w="60" w:type="dxa"/>
+          <w:bottom w:w="60" w:type="dxa"/>
+        </w:tblCellMar>
         <w:tblCellMar>
           <w:left w:w="0" w:type="dxa"/>
           <w:right w:w="0" w:type="dxa"/>
@@ -2153,6 +2159,12 @@
           <w:top w:w="60" w:type="dxa"/>
           <w:bottom w:w="60" w:type="dxa"/>
         </w:tblCellMar>
+        <w:tblCellMar>
+          <w:left w:w="0" w:type="dxa"/>
+          <w:right w:w="0" w:type="dxa"/>
+          <w:top w:w="60" w:type="dxa"/>
+          <w:bottom w:w="60" w:type="dxa"/>
+        </w:tblCellMar>
       </w:tblPr>
       <w:tblGrid>
         <w:gridCol w:w="1728"/>
@@ -2730,7 +2742,7 @@
                 <w:color w:val="000000"/>
                 <w:sz w:val="22"/>
               </w:rPr>
-              <w:t>Age x Female</w:t>
+              <w:t>Age × Female</w:t>
             </w:r>
           </w:p>
         </w:tc>
@@ -3430,6 +3442,12 @@
           <w:top w:w="60" w:type="dxa"/>
           <w:bottom w:w="60" w:type="dxa"/>
         </w:tblCellMar>
+        <w:tblCellMar>
+          <w:left w:w="0" w:type="dxa"/>
+          <w:right w:w="0" w:type="dxa"/>
+          <w:top w:w="60" w:type="dxa"/>
+          <w:bottom w:w="60" w:type="dxa"/>
+        </w:tblCellMar>
       </w:tblPr>
       <w:tblGrid>
         <w:gridCol w:w="2880"/>
@@ -4374,6 +4392,12 @@
           <w:right w:w="0" w:type="dxa"/>
         </w:tblCellMar>
         <w:tblLook w:val="04A0" w:firstRow="1" w:lastRow="0" w:firstColumn="1" w:lastColumn="0" w:noHBand="0" w:noVBand="1"/>
+        <w:tblCellMar>
+          <w:left w:w="0" w:type="dxa"/>
+          <w:right w:w="0" w:type="dxa"/>
+          <w:top w:w="60" w:type="dxa"/>
+          <w:bottom w:w="60" w:type="dxa"/>
+        </w:tblCellMar>
         <w:tblCellMar>
           <w:left w:w="0" w:type="dxa"/>
           <w:right w:w="0" w:type="dxa"/>

</xml_diff>

<commit_message>
clean up style dictionarry interface
</commit_message>
<xml_diff>
--- a/docs/WordOutput.docx
+++ b/docs/WordOutput.docx
@@ -90,6 +90,12 @@
           <w:top w:w="60" w:type="dxa"/>
           <w:bottom w:w="60" w:type="dxa"/>
         </w:tblCellMar>
+        <w:tblCellMar>
+          <w:left w:w="0" w:type="dxa"/>
+          <w:right w:w="0" w:type="dxa"/>
+          <w:top w:w="60" w:type="dxa"/>
+          <w:bottom w:w="60" w:type="dxa"/>
+        </w:tblCellMar>
       </w:tblPr>
       <w:tblGrid>
         <w:gridCol w:w="2202"/>
@@ -2153,6 +2159,12 @@
           <w:right w:w="0" w:type="dxa"/>
         </w:tblCellMar>
         <w:tblLook w:val="04A0" w:firstRow="1" w:lastRow="0" w:firstColumn="1" w:lastColumn="0" w:noHBand="0" w:noVBand="1"/>
+        <w:tblCellMar>
+          <w:left w:w="0" w:type="dxa"/>
+          <w:right w:w="0" w:type="dxa"/>
+          <w:top w:w="60" w:type="dxa"/>
+          <w:bottom w:w="60" w:type="dxa"/>
+        </w:tblCellMar>
         <w:tblCellMar>
           <w:left w:w="0" w:type="dxa"/>
           <w:right w:w="0" w:type="dxa"/>
@@ -3448,6 +3460,12 @@
           <w:top w:w="60" w:type="dxa"/>
           <w:bottom w:w="60" w:type="dxa"/>
         </w:tblCellMar>
+        <w:tblCellMar>
+          <w:left w:w="0" w:type="dxa"/>
+          <w:right w:w="0" w:type="dxa"/>
+          <w:top w:w="60" w:type="dxa"/>
+          <w:bottom w:w="60" w:type="dxa"/>
+        </w:tblCellMar>
       </w:tblPr>
       <w:tblGrid>
         <w:gridCol w:w="2880"/>
@@ -4392,6 +4410,12 @@
           <w:right w:w="0" w:type="dxa"/>
         </w:tblCellMar>
         <w:tblLook w:val="04A0" w:firstRow="1" w:lastRow="0" w:firstColumn="1" w:lastColumn="0" w:noHBand="0" w:noVBand="1"/>
+        <w:tblCellMar>
+          <w:left w:w="0" w:type="dxa"/>
+          <w:right w:w="0" w:type="dxa"/>
+          <w:top w:w="60" w:type="dxa"/>
+          <w:bottom w:w="60" w:type="dxa"/>
+        </w:tblCellMar>
         <w:tblCellMar>
           <w:left w:w="0" w:type="dxa"/>
           <w:right w:w="0" w:type="dxa"/>

</xml_diff>

<commit_message>
move to pixi package manager
</commit_message>
<xml_diff>
--- a/docs/WordOutput.docx
+++ b/docs/WordOutput.docx
@@ -96,6 +96,36 @@
           <w:top w:w="60" w:type="dxa"/>
           <w:bottom w:w="60" w:type="dxa"/>
         </w:tblCellMar>
+        <w:tblCellMar>
+          <w:left w:w="0" w:type="dxa"/>
+          <w:right w:w="0" w:type="dxa"/>
+          <w:top w:w="60" w:type="dxa"/>
+          <w:bottom w:w="60" w:type="dxa"/>
+        </w:tblCellMar>
+        <w:tblCellMar>
+          <w:left w:w="0" w:type="dxa"/>
+          <w:right w:w="0" w:type="dxa"/>
+          <w:top w:w="60" w:type="dxa"/>
+          <w:bottom w:w="60" w:type="dxa"/>
+        </w:tblCellMar>
+        <w:tblCellMar>
+          <w:left w:w="0" w:type="dxa"/>
+          <w:right w:w="0" w:type="dxa"/>
+          <w:top w:w="60" w:type="dxa"/>
+          <w:bottom w:w="60" w:type="dxa"/>
+        </w:tblCellMar>
+        <w:tblCellMar>
+          <w:left w:w="0" w:type="dxa"/>
+          <w:right w:w="0" w:type="dxa"/>
+          <w:top w:w="60" w:type="dxa"/>
+          <w:bottom w:w="60" w:type="dxa"/>
+        </w:tblCellMar>
+        <w:tblCellMar>
+          <w:left w:w="0" w:type="dxa"/>
+          <w:right w:w="0" w:type="dxa"/>
+          <w:top w:w="60" w:type="dxa"/>
+          <w:bottom w:w="60" w:type="dxa"/>
+        </w:tblCellMar>
       </w:tblPr>
       <w:tblGrid>
         <w:gridCol w:w="2202"/>
@@ -2159,6 +2189,36 @@
           <w:right w:w="0" w:type="dxa"/>
         </w:tblCellMar>
         <w:tblLook w:val="04A0" w:firstRow="1" w:lastRow="0" w:firstColumn="1" w:lastColumn="0" w:noHBand="0" w:noVBand="1"/>
+        <w:tblCellMar>
+          <w:left w:w="0" w:type="dxa"/>
+          <w:right w:w="0" w:type="dxa"/>
+          <w:top w:w="60" w:type="dxa"/>
+          <w:bottom w:w="60" w:type="dxa"/>
+        </w:tblCellMar>
+        <w:tblCellMar>
+          <w:left w:w="0" w:type="dxa"/>
+          <w:right w:w="0" w:type="dxa"/>
+          <w:top w:w="60" w:type="dxa"/>
+          <w:bottom w:w="60" w:type="dxa"/>
+        </w:tblCellMar>
+        <w:tblCellMar>
+          <w:left w:w="0" w:type="dxa"/>
+          <w:right w:w="0" w:type="dxa"/>
+          <w:top w:w="60" w:type="dxa"/>
+          <w:bottom w:w="60" w:type="dxa"/>
+        </w:tblCellMar>
+        <w:tblCellMar>
+          <w:left w:w="0" w:type="dxa"/>
+          <w:right w:w="0" w:type="dxa"/>
+          <w:top w:w="60" w:type="dxa"/>
+          <w:bottom w:w="60" w:type="dxa"/>
+        </w:tblCellMar>
+        <w:tblCellMar>
+          <w:left w:w="0" w:type="dxa"/>
+          <w:right w:w="0" w:type="dxa"/>
+          <w:top w:w="60" w:type="dxa"/>
+          <w:bottom w:w="60" w:type="dxa"/>
+        </w:tblCellMar>
         <w:tblCellMar>
           <w:left w:w="0" w:type="dxa"/>
           <w:right w:w="0" w:type="dxa"/>
@@ -3466,6 +3526,36 @@
           <w:top w:w="60" w:type="dxa"/>
           <w:bottom w:w="60" w:type="dxa"/>
         </w:tblCellMar>
+        <w:tblCellMar>
+          <w:left w:w="0" w:type="dxa"/>
+          <w:right w:w="0" w:type="dxa"/>
+          <w:top w:w="60" w:type="dxa"/>
+          <w:bottom w:w="60" w:type="dxa"/>
+        </w:tblCellMar>
+        <w:tblCellMar>
+          <w:left w:w="0" w:type="dxa"/>
+          <w:right w:w="0" w:type="dxa"/>
+          <w:top w:w="60" w:type="dxa"/>
+          <w:bottom w:w="60" w:type="dxa"/>
+        </w:tblCellMar>
+        <w:tblCellMar>
+          <w:left w:w="0" w:type="dxa"/>
+          <w:right w:w="0" w:type="dxa"/>
+          <w:top w:w="60" w:type="dxa"/>
+          <w:bottom w:w="60" w:type="dxa"/>
+        </w:tblCellMar>
+        <w:tblCellMar>
+          <w:left w:w="0" w:type="dxa"/>
+          <w:right w:w="0" w:type="dxa"/>
+          <w:top w:w="60" w:type="dxa"/>
+          <w:bottom w:w="60" w:type="dxa"/>
+        </w:tblCellMar>
+        <w:tblCellMar>
+          <w:left w:w="0" w:type="dxa"/>
+          <w:right w:w="0" w:type="dxa"/>
+          <w:top w:w="60" w:type="dxa"/>
+          <w:bottom w:w="60" w:type="dxa"/>
+        </w:tblCellMar>
       </w:tblPr>
       <w:tblGrid>
         <w:gridCol w:w="2880"/>
@@ -4410,6 +4500,36 @@
           <w:right w:w="0" w:type="dxa"/>
         </w:tblCellMar>
         <w:tblLook w:val="04A0" w:firstRow="1" w:lastRow="0" w:firstColumn="1" w:lastColumn="0" w:noHBand="0" w:noVBand="1"/>
+        <w:tblCellMar>
+          <w:left w:w="0" w:type="dxa"/>
+          <w:right w:w="0" w:type="dxa"/>
+          <w:top w:w="60" w:type="dxa"/>
+          <w:bottom w:w="60" w:type="dxa"/>
+        </w:tblCellMar>
+        <w:tblCellMar>
+          <w:left w:w="0" w:type="dxa"/>
+          <w:right w:w="0" w:type="dxa"/>
+          <w:top w:w="60" w:type="dxa"/>
+          <w:bottom w:w="60" w:type="dxa"/>
+        </w:tblCellMar>
+        <w:tblCellMar>
+          <w:left w:w="0" w:type="dxa"/>
+          <w:right w:w="0" w:type="dxa"/>
+          <w:top w:w="60" w:type="dxa"/>
+          <w:bottom w:w="60" w:type="dxa"/>
+        </w:tblCellMar>
+        <w:tblCellMar>
+          <w:left w:w="0" w:type="dxa"/>
+          <w:right w:w="0" w:type="dxa"/>
+          <w:top w:w="60" w:type="dxa"/>
+          <w:bottom w:w="60" w:type="dxa"/>
+        </w:tblCellMar>
+        <w:tblCellMar>
+          <w:left w:w="0" w:type="dxa"/>
+          <w:right w:w="0" w:type="dxa"/>
+          <w:top w:w="60" w:type="dxa"/>
+          <w:bottom w:w="60" w:type="dxa"/>
+        </w:tblCellMar>
         <w:tblCellMar>
           <w:left w:w="0" w:type="dxa"/>
           <w:right w:w="0" w:type="dxa"/>

</xml_diff>